<commit_message>
update first week checklist
</commit_message>
<xml_diff>
--- a/AppInternsFirstWeekChecklist.docx
+++ b/AppInternsFirstWeekChecklist.docx
@@ -42,7 +42,7 @@
           <w:ilvl w:val="0"/>
           <w:numId w:val="1"/>
         </w:numPr>
-        <w:spacing w:line="480" w:lineRule="auto"/>
+        <w:spacing w:line="640" w:lineRule="exact"/>
         <w:rPr>
           <w:rFonts w:ascii="Inter" w:hAnsi="Inter"/>
           <w:sz w:val="28"/>
@@ -75,7 +75,7 @@
           <w:ilvl w:val="0"/>
           <w:numId w:val="1"/>
         </w:numPr>
-        <w:spacing w:line="480" w:lineRule="auto"/>
+        <w:spacing w:line="640" w:lineRule="exact"/>
         <w:rPr>
           <w:rFonts w:ascii="Inter" w:hAnsi="Inter"/>
           <w:sz w:val="28"/>
@@ -108,7 +108,7 @@
           <w:ilvl w:val="0"/>
           <w:numId w:val="1"/>
         </w:numPr>
-        <w:spacing w:line="480" w:lineRule="auto"/>
+        <w:spacing w:line="640" w:lineRule="exact"/>
         <w:rPr>
           <w:rFonts w:ascii="Inter" w:hAnsi="Inter"/>
           <w:sz w:val="28"/>
@@ -141,7 +141,7 @@
           <w:ilvl w:val="0"/>
           <w:numId w:val="1"/>
         </w:numPr>
-        <w:spacing w:line="480" w:lineRule="auto"/>
+        <w:spacing w:line="640" w:lineRule="exact"/>
         <w:rPr>
           <w:rFonts w:ascii="Inter" w:hAnsi="Inter"/>
           <w:sz w:val="28"/>
@@ -190,7 +190,7 @@
           <w:ilvl w:val="0"/>
           <w:numId w:val="1"/>
         </w:numPr>
-        <w:spacing w:line="480" w:lineRule="auto"/>
+        <w:spacing w:line="640" w:lineRule="exact"/>
         <w:rPr>
           <w:rFonts w:ascii="Inter" w:hAnsi="Inter"/>
           <w:sz w:val="28"/>
@@ -223,31 +223,21 @@
           <w:ilvl w:val="0"/>
           <w:numId w:val="1"/>
         </w:numPr>
-        <w:spacing w:line="480" w:lineRule="auto"/>
-        <w:rPr>
-          <w:rFonts w:ascii="Inter" w:hAnsi="Inter"/>
-          <w:sz w:val="28"/>
-          <w:szCs w:val="28"/>
-        </w:rPr>
-      </w:pPr>
-      <w:r>
-        <w:rPr>
-          <w:rFonts w:ascii="Inter" w:hAnsi="Inter"/>
-          <w:sz w:val="28"/>
-          <w:szCs w:val="28"/>
-        </w:rPr>
-        <w:t xml:space="preserve">Work somewhere other than your </w:t>
-      </w:r>
-      <w:proofErr w:type="gramStart"/>
-      <w:r>
-        <w:rPr>
-          <w:rFonts w:ascii="Inter" w:hAnsi="Inter"/>
-          <w:sz w:val="28"/>
-          <w:szCs w:val="28"/>
-        </w:rPr>
-        <w:t>desk</w:t>
-      </w:r>
-      <w:proofErr w:type="gramEnd"/>
+        <w:spacing w:line="640" w:lineRule="exact"/>
+        <w:rPr>
+          <w:rFonts w:ascii="Inter" w:hAnsi="Inter"/>
+          <w:sz w:val="28"/>
+          <w:szCs w:val="28"/>
+        </w:rPr>
+      </w:pPr>
+      <w:r>
+        <w:rPr>
+          <w:rFonts w:ascii="Inter" w:hAnsi="Inter"/>
+          <w:sz w:val="28"/>
+          <w:szCs w:val="28"/>
+        </w:rPr>
+        <w:t>Complete one of the learning path items</w:t>
+      </w:r>
     </w:p>
     <w:p>
       <w:pPr>
@@ -256,20 +246,20 @@
           <w:ilvl w:val="0"/>
           <w:numId w:val="1"/>
         </w:numPr>
-        <w:spacing w:line="480" w:lineRule="auto"/>
-        <w:rPr>
-          <w:rFonts w:ascii="Inter" w:hAnsi="Inter"/>
-          <w:sz w:val="28"/>
-          <w:szCs w:val="28"/>
-        </w:rPr>
-      </w:pPr>
-      <w:r>
-        <w:rPr>
-          <w:rFonts w:ascii="Inter" w:hAnsi="Inter"/>
-          <w:sz w:val="28"/>
-          <w:szCs w:val="28"/>
-        </w:rPr>
-        <w:t xml:space="preserve">Send an email from your work </w:t>
+        <w:spacing w:line="640" w:lineRule="exact"/>
+        <w:rPr>
+          <w:rFonts w:ascii="Inter" w:hAnsi="Inter"/>
+          <w:sz w:val="28"/>
+          <w:szCs w:val="28"/>
+        </w:rPr>
+      </w:pPr>
+      <w:r>
+        <w:rPr>
+          <w:rFonts w:ascii="Inter" w:hAnsi="Inter"/>
+          <w:sz w:val="28"/>
+          <w:szCs w:val="28"/>
+        </w:rPr>
+        <w:t xml:space="preserve">Work somewhere other than your </w:t>
       </w:r>
       <w:proofErr w:type="gramStart"/>
       <w:r>
@@ -278,7 +268,7 @@
           <w:sz w:val="28"/>
           <w:szCs w:val="28"/>
         </w:rPr>
-        <w:t>account</w:t>
+        <w:t>desk</w:t>
       </w:r>
       <w:proofErr w:type="gramEnd"/>
     </w:p>
@@ -289,20 +279,20 @@
           <w:ilvl w:val="0"/>
           <w:numId w:val="1"/>
         </w:numPr>
-        <w:spacing w:line="480" w:lineRule="auto"/>
-        <w:rPr>
-          <w:rFonts w:ascii="Inter" w:hAnsi="Inter"/>
-          <w:sz w:val="28"/>
-          <w:szCs w:val="28"/>
-        </w:rPr>
-      </w:pPr>
-      <w:r>
-        <w:rPr>
-          <w:rFonts w:ascii="Inter" w:hAnsi="Inter"/>
-          <w:sz w:val="28"/>
-          <w:szCs w:val="28"/>
-        </w:rPr>
-        <w:t xml:space="preserve">Run the AHI application </w:t>
+        <w:spacing w:line="640" w:lineRule="exact"/>
+        <w:rPr>
+          <w:rFonts w:ascii="Inter" w:hAnsi="Inter"/>
+          <w:sz w:val="28"/>
+          <w:szCs w:val="28"/>
+        </w:rPr>
+      </w:pPr>
+      <w:r>
+        <w:rPr>
+          <w:rFonts w:ascii="Inter" w:hAnsi="Inter"/>
+          <w:sz w:val="28"/>
+          <w:szCs w:val="28"/>
+        </w:rPr>
+        <w:t xml:space="preserve">Send an email from your work </w:t>
       </w:r>
       <w:proofErr w:type="gramStart"/>
       <w:r>
@@ -311,7 +301,7 @@
           <w:sz w:val="28"/>
           <w:szCs w:val="28"/>
         </w:rPr>
-        <w:t>locally</w:t>
+        <w:t>account</w:t>
       </w:r>
       <w:proofErr w:type="gramEnd"/>
     </w:p>
@@ -322,20 +312,20 @@
           <w:ilvl w:val="0"/>
           <w:numId w:val="1"/>
         </w:numPr>
-        <w:spacing w:line="480" w:lineRule="auto"/>
-        <w:rPr>
-          <w:rFonts w:ascii="Inter" w:hAnsi="Inter"/>
-          <w:sz w:val="28"/>
-          <w:szCs w:val="28"/>
-        </w:rPr>
-      </w:pPr>
-      <w:r>
-        <w:rPr>
-          <w:rFonts w:ascii="Inter" w:hAnsi="Inter"/>
-          <w:sz w:val="28"/>
-          <w:szCs w:val="28"/>
-        </w:rPr>
-        <w:t xml:space="preserve">Practice pair </w:t>
+        <w:spacing w:line="640" w:lineRule="exact"/>
+        <w:rPr>
+          <w:rFonts w:ascii="Inter" w:hAnsi="Inter"/>
+          <w:sz w:val="28"/>
+          <w:szCs w:val="28"/>
+        </w:rPr>
+      </w:pPr>
+      <w:r>
+        <w:rPr>
+          <w:rFonts w:ascii="Inter" w:hAnsi="Inter"/>
+          <w:sz w:val="28"/>
+          <w:szCs w:val="28"/>
+        </w:rPr>
+        <w:t xml:space="preserve">Run the AHI application </w:t>
       </w:r>
       <w:proofErr w:type="gramStart"/>
       <w:r>
@@ -344,7 +334,7 @@
           <w:sz w:val="28"/>
           <w:szCs w:val="28"/>
         </w:rPr>
-        <w:t>programming</w:t>
+        <w:t>locally</w:t>
       </w:r>
       <w:proofErr w:type="gramEnd"/>
     </w:p>
@@ -355,22 +345,21 @@
           <w:ilvl w:val="0"/>
           <w:numId w:val="1"/>
         </w:numPr>
-        <w:spacing w:line="480" w:lineRule="auto"/>
-        <w:rPr>
-          <w:rFonts w:ascii="Inter" w:hAnsi="Inter"/>
-          <w:sz w:val="28"/>
-          <w:szCs w:val="28"/>
-        </w:rPr>
-      </w:pPr>
-      <w:r>
-        <w:rPr>
-          <w:rFonts w:ascii="Inter" w:hAnsi="Inter"/>
-          <w:sz w:val="28"/>
-          <w:szCs w:val="28"/>
-        </w:rPr>
-        <w:t xml:space="preserve">Eat some </w:t>
-      </w:r>
-      <w:proofErr w:type="spellStart"/>
+        <w:spacing w:line="640" w:lineRule="exact"/>
+        <w:rPr>
+          <w:rFonts w:ascii="Inter" w:hAnsi="Inter"/>
+          <w:sz w:val="28"/>
+          <w:szCs w:val="28"/>
+        </w:rPr>
+      </w:pPr>
+      <w:r>
+        <w:rPr>
+          <w:rFonts w:ascii="Inter" w:hAnsi="Inter"/>
+          <w:sz w:val="28"/>
+          <w:szCs w:val="28"/>
+        </w:rPr>
+        <w:t xml:space="preserve">Practice pair </w:t>
+      </w:r>
       <w:proofErr w:type="gramStart"/>
       <w:r>
         <w:rPr>
@@ -378,9 +367,8 @@
           <w:sz w:val="28"/>
           <w:szCs w:val="28"/>
         </w:rPr>
-        <w:t>heartzels</w:t>
-      </w:r>
-      <w:proofErr w:type="spellEnd"/>
+        <w:t>programming</w:t>
+      </w:r>
       <w:proofErr w:type="gramEnd"/>
     </w:p>
     <w:p>
@@ -390,21 +378,22 @@
           <w:ilvl w:val="0"/>
           <w:numId w:val="1"/>
         </w:numPr>
-        <w:spacing w:line="480" w:lineRule="auto"/>
-        <w:rPr>
-          <w:rFonts w:ascii="Inter" w:hAnsi="Inter"/>
-          <w:sz w:val="28"/>
-          <w:szCs w:val="28"/>
-        </w:rPr>
-      </w:pPr>
-      <w:r>
-        <w:rPr>
-          <w:rFonts w:ascii="Inter" w:hAnsi="Inter"/>
-          <w:sz w:val="28"/>
-          <w:szCs w:val="28"/>
-        </w:rPr>
-        <w:t xml:space="preserve">Send a Teams message to another </w:t>
-      </w:r>
+        <w:spacing w:line="640" w:lineRule="exact"/>
+        <w:rPr>
+          <w:rFonts w:ascii="Inter" w:hAnsi="Inter"/>
+          <w:sz w:val="28"/>
+          <w:szCs w:val="28"/>
+        </w:rPr>
+      </w:pPr>
+      <w:r>
+        <w:rPr>
+          <w:rFonts w:ascii="Inter" w:hAnsi="Inter"/>
+          <w:sz w:val="28"/>
+          <w:szCs w:val="28"/>
+        </w:rPr>
+        <w:t xml:space="preserve">Eat some </w:t>
+      </w:r>
+      <w:proofErr w:type="spellStart"/>
       <w:proofErr w:type="gramStart"/>
       <w:r>
         <w:rPr>
@@ -412,8 +401,9 @@
           <w:sz w:val="28"/>
           <w:szCs w:val="28"/>
         </w:rPr>
-        <w:t>intern</w:t>
-      </w:r>
+        <w:t>heartzels</w:t>
+      </w:r>
+      <w:proofErr w:type="spellEnd"/>
       <w:proofErr w:type="gramEnd"/>
     </w:p>
     <w:p>
@@ -423,20 +413,20 @@
           <w:ilvl w:val="0"/>
           <w:numId w:val="1"/>
         </w:numPr>
-        <w:spacing w:line="480" w:lineRule="auto"/>
-        <w:rPr>
-          <w:rFonts w:ascii="Inter" w:hAnsi="Inter"/>
-          <w:sz w:val="28"/>
-          <w:szCs w:val="28"/>
-        </w:rPr>
-      </w:pPr>
-      <w:r>
-        <w:rPr>
-          <w:rFonts w:ascii="Inter" w:hAnsi="Inter"/>
-          <w:sz w:val="28"/>
-          <w:szCs w:val="28"/>
-        </w:rPr>
-        <w:t xml:space="preserve">Run into a </w:t>
+        <w:spacing w:line="640" w:lineRule="exact"/>
+        <w:rPr>
+          <w:rFonts w:ascii="Inter" w:hAnsi="Inter"/>
+          <w:sz w:val="28"/>
+          <w:szCs w:val="28"/>
+        </w:rPr>
+      </w:pPr>
+      <w:r>
+        <w:rPr>
+          <w:rFonts w:ascii="Inter" w:hAnsi="Inter"/>
+          <w:sz w:val="28"/>
+          <w:szCs w:val="28"/>
+        </w:rPr>
+        <w:t xml:space="preserve">Send a Teams message to another </w:t>
       </w:r>
       <w:proofErr w:type="gramStart"/>
       <w:r>
@@ -445,7 +435,7 @@
           <w:sz w:val="28"/>
           <w:szCs w:val="28"/>
         </w:rPr>
-        <w:t>problem</w:t>
+        <w:t>intern</w:t>
       </w:r>
       <w:proofErr w:type="gramEnd"/>
     </w:p>
@@ -456,20 +446,20 @@
           <w:ilvl w:val="0"/>
           <w:numId w:val="1"/>
         </w:numPr>
-        <w:spacing w:line="480" w:lineRule="auto"/>
-        <w:rPr>
-          <w:rFonts w:ascii="Inter" w:hAnsi="Inter"/>
-          <w:sz w:val="28"/>
-          <w:szCs w:val="28"/>
-        </w:rPr>
-      </w:pPr>
-      <w:r>
-        <w:rPr>
-          <w:rFonts w:ascii="Inter" w:hAnsi="Inter"/>
-          <w:sz w:val="28"/>
-          <w:szCs w:val="28"/>
-        </w:rPr>
-        <w:t xml:space="preserve">Hack the password protected </w:t>
+        <w:spacing w:line="640" w:lineRule="exact"/>
+        <w:rPr>
+          <w:rFonts w:ascii="Inter" w:hAnsi="Inter"/>
+          <w:sz w:val="28"/>
+          <w:szCs w:val="28"/>
+        </w:rPr>
+      </w:pPr>
+      <w:r>
+        <w:rPr>
+          <w:rFonts w:ascii="Inter" w:hAnsi="Inter"/>
+          <w:sz w:val="28"/>
+          <w:szCs w:val="28"/>
+        </w:rPr>
+        <w:t xml:space="preserve">Run into a </w:t>
       </w:r>
       <w:proofErr w:type="gramStart"/>
       <w:r>
@@ -478,7 +468,7 @@
           <w:sz w:val="28"/>
           <w:szCs w:val="28"/>
         </w:rPr>
-        <w:t>page</w:t>
+        <w:t>problem</w:t>
       </w:r>
       <w:proofErr w:type="gramEnd"/>
     </w:p>
@@ -489,20 +479,20 @@
           <w:ilvl w:val="0"/>
           <w:numId w:val="1"/>
         </w:numPr>
-        <w:spacing w:line="480" w:lineRule="auto"/>
-        <w:rPr>
-          <w:rFonts w:ascii="Inter" w:hAnsi="Inter"/>
-          <w:sz w:val="28"/>
-          <w:szCs w:val="28"/>
-        </w:rPr>
-      </w:pPr>
-      <w:r>
-        <w:rPr>
-          <w:rFonts w:ascii="Inter" w:hAnsi="Inter"/>
-          <w:sz w:val="28"/>
-          <w:szCs w:val="28"/>
-        </w:rPr>
-        <w:t xml:space="preserve">Practice mob </w:t>
+        <w:spacing w:line="640" w:lineRule="exact"/>
+        <w:rPr>
+          <w:rFonts w:ascii="Inter" w:hAnsi="Inter"/>
+          <w:sz w:val="28"/>
+          <w:szCs w:val="28"/>
+        </w:rPr>
+      </w:pPr>
+      <w:r>
+        <w:rPr>
+          <w:rFonts w:ascii="Inter" w:hAnsi="Inter"/>
+          <w:sz w:val="28"/>
+          <w:szCs w:val="28"/>
+        </w:rPr>
+        <w:t xml:space="preserve">Hack the password protected </w:t>
       </w:r>
       <w:proofErr w:type="gramStart"/>
       <w:r>
@@ -511,7 +501,7 @@
           <w:sz w:val="28"/>
           <w:szCs w:val="28"/>
         </w:rPr>
-        <w:t>programming</w:t>
+        <w:t>page</w:t>
       </w:r>
       <w:proofErr w:type="gramEnd"/>
     </w:p>
@@ -522,21 +512,31 @@
           <w:ilvl w:val="0"/>
           <w:numId w:val="1"/>
         </w:numPr>
-        <w:spacing w:line="480" w:lineRule="auto"/>
-        <w:rPr>
-          <w:rFonts w:ascii="Inter" w:hAnsi="Inter"/>
-          <w:sz w:val="28"/>
-          <w:szCs w:val="28"/>
-        </w:rPr>
-      </w:pPr>
-      <w:r>
-        <w:rPr>
-          <w:rFonts w:ascii="Inter" w:hAnsi="Inter"/>
-          <w:sz w:val="28"/>
-          <w:szCs w:val="28"/>
-        </w:rPr>
-        <w:t>Get free lunch on Third Thursday</w:t>
-      </w:r>
+        <w:spacing w:line="640" w:lineRule="exact"/>
+        <w:rPr>
+          <w:rFonts w:ascii="Inter" w:hAnsi="Inter"/>
+          <w:sz w:val="28"/>
+          <w:szCs w:val="28"/>
+        </w:rPr>
+      </w:pPr>
+      <w:r>
+        <w:rPr>
+          <w:rFonts w:ascii="Inter" w:hAnsi="Inter"/>
+          <w:sz w:val="28"/>
+          <w:szCs w:val="28"/>
+        </w:rPr>
+        <w:t xml:space="preserve">Practice mob </w:t>
+      </w:r>
+      <w:proofErr w:type="gramStart"/>
+      <w:r>
+        <w:rPr>
+          <w:rFonts w:ascii="Inter" w:hAnsi="Inter"/>
+          <w:sz w:val="28"/>
+          <w:szCs w:val="28"/>
+        </w:rPr>
+        <w:t>programming</w:t>
+      </w:r>
+      <w:proofErr w:type="gramEnd"/>
     </w:p>
     <w:p>
       <w:pPr>
@@ -545,7 +545,30 @@
           <w:ilvl w:val="0"/>
           <w:numId w:val="1"/>
         </w:numPr>
-        <w:spacing w:line="480" w:lineRule="auto"/>
+        <w:spacing w:line="640" w:lineRule="exact"/>
+        <w:rPr>
+          <w:rFonts w:ascii="Inter" w:hAnsi="Inter"/>
+          <w:sz w:val="28"/>
+          <w:szCs w:val="28"/>
+        </w:rPr>
+      </w:pPr>
+      <w:r>
+        <w:rPr>
+          <w:rFonts w:ascii="Inter" w:hAnsi="Inter"/>
+          <w:sz w:val="28"/>
+          <w:szCs w:val="28"/>
+        </w:rPr>
+        <w:t>Get free lunch on Third Thursday</w:t>
+      </w:r>
+    </w:p>
+    <w:p>
+      <w:pPr>
+        <w:pStyle w:val="ListParagraph"/>
+        <w:numPr>
+          <w:ilvl w:val="0"/>
+          <w:numId w:val="1"/>
+        </w:numPr>
+        <w:spacing w:line="640" w:lineRule="exact"/>
         <w:rPr>
           <w:rFonts w:ascii="Inter" w:hAnsi="Inter"/>
           <w:sz w:val="28"/>
@@ -1359,7 +1382,6 @@
   <w:style w:type="character" w:default="1" w:styleId="DefaultParagraphFont">
     <w:name w:val="Default Paragraph Font"/>
     <w:uiPriority w:val="1"/>
-    <w:semiHidden/>
     <w:unhideWhenUsed/>
   </w:style>
   <w:style w:type="table" w:default="1" w:styleId="TableNormal">

</xml_diff>

<commit_message>
Update gitbook 2024-06-10 20:39:36
</commit_message>
<xml_diff>
--- a/AppInternsFirstWeekChecklist.docx
+++ b/AppInternsFirstWeekChecklist.docx
@@ -42,7 +42,7 @@
           <w:ilvl w:val="0"/>
           <w:numId w:val="1"/>
         </w:numPr>
-        <w:spacing w:line="480" w:lineRule="auto"/>
+        <w:spacing w:line="640" w:lineRule="exact"/>
         <w:rPr>
           <w:rFonts w:ascii="Inter" w:hAnsi="Inter"/>
           <w:sz w:val="28"/>
@@ -75,7 +75,7 @@
           <w:ilvl w:val="0"/>
           <w:numId w:val="1"/>
         </w:numPr>
-        <w:spacing w:line="480" w:lineRule="auto"/>
+        <w:spacing w:line="640" w:lineRule="exact"/>
         <w:rPr>
           <w:rFonts w:ascii="Inter" w:hAnsi="Inter"/>
           <w:sz w:val="28"/>
@@ -108,7 +108,7 @@
           <w:ilvl w:val="0"/>
           <w:numId w:val="1"/>
         </w:numPr>
-        <w:spacing w:line="480" w:lineRule="auto"/>
+        <w:spacing w:line="640" w:lineRule="exact"/>
         <w:rPr>
           <w:rFonts w:ascii="Inter" w:hAnsi="Inter"/>
           <w:sz w:val="28"/>
@@ -141,7 +141,7 @@
           <w:ilvl w:val="0"/>
           <w:numId w:val="1"/>
         </w:numPr>
-        <w:spacing w:line="480" w:lineRule="auto"/>
+        <w:spacing w:line="640" w:lineRule="exact"/>
         <w:rPr>
           <w:rFonts w:ascii="Inter" w:hAnsi="Inter"/>
           <w:sz w:val="28"/>
@@ -190,7 +190,7 @@
           <w:ilvl w:val="0"/>
           <w:numId w:val="1"/>
         </w:numPr>
-        <w:spacing w:line="480" w:lineRule="auto"/>
+        <w:spacing w:line="640" w:lineRule="exact"/>
         <w:rPr>
           <w:rFonts w:ascii="Inter" w:hAnsi="Inter"/>
           <w:sz w:val="28"/>
@@ -223,31 +223,21 @@
           <w:ilvl w:val="0"/>
           <w:numId w:val="1"/>
         </w:numPr>
-        <w:spacing w:line="480" w:lineRule="auto"/>
-        <w:rPr>
-          <w:rFonts w:ascii="Inter" w:hAnsi="Inter"/>
-          <w:sz w:val="28"/>
-          <w:szCs w:val="28"/>
-        </w:rPr>
-      </w:pPr>
-      <w:r>
-        <w:rPr>
-          <w:rFonts w:ascii="Inter" w:hAnsi="Inter"/>
-          <w:sz w:val="28"/>
-          <w:szCs w:val="28"/>
-        </w:rPr>
-        <w:t xml:space="preserve">Work somewhere other than your </w:t>
-      </w:r>
-      <w:proofErr w:type="gramStart"/>
-      <w:r>
-        <w:rPr>
-          <w:rFonts w:ascii="Inter" w:hAnsi="Inter"/>
-          <w:sz w:val="28"/>
-          <w:szCs w:val="28"/>
-        </w:rPr>
-        <w:t>desk</w:t>
-      </w:r>
-      <w:proofErr w:type="gramEnd"/>
+        <w:spacing w:line="640" w:lineRule="exact"/>
+        <w:rPr>
+          <w:rFonts w:ascii="Inter" w:hAnsi="Inter"/>
+          <w:sz w:val="28"/>
+          <w:szCs w:val="28"/>
+        </w:rPr>
+      </w:pPr>
+      <w:r>
+        <w:rPr>
+          <w:rFonts w:ascii="Inter" w:hAnsi="Inter"/>
+          <w:sz w:val="28"/>
+          <w:szCs w:val="28"/>
+        </w:rPr>
+        <w:t>Complete one of the learning path items</w:t>
+      </w:r>
     </w:p>
     <w:p>
       <w:pPr>
@@ -256,20 +246,20 @@
           <w:ilvl w:val="0"/>
           <w:numId w:val="1"/>
         </w:numPr>
-        <w:spacing w:line="480" w:lineRule="auto"/>
-        <w:rPr>
-          <w:rFonts w:ascii="Inter" w:hAnsi="Inter"/>
-          <w:sz w:val="28"/>
-          <w:szCs w:val="28"/>
-        </w:rPr>
-      </w:pPr>
-      <w:r>
-        <w:rPr>
-          <w:rFonts w:ascii="Inter" w:hAnsi="Inter"/>
-          <w:sz w:val="28"/>
-          <w:szCs w:val="28"/>
-        </w:rPr>
-        <w:t xml:space="preserve">Send an email from your work </w:t>
+        <w:spacing w:line="640" w:lineRule="exact"/>
+        <w:rPr>
+          <w:rFonts w:ascii="Inter" w:hAnsi="Inter"/>
+          <w:sz w:val="28"/>
+          <w:szCs w:val="28"/>
+        </w:rPr>
+      </w:pPr>
+      <w:r>
+        <w:rPr>
+          <w:rFonts w:ascii="Inter" w:hAnsi="Inter"/>
+          <w:sz w:val="28"/>
+          <w:szCs w:val="28"/>
+        </w:rPr>
+        <w:t xml:space="preserve">Work somewhere other than your </w:t>
       </w:r>
       <w:proofErr w:type="gramStart"/>
       <w:r>
@@ -278,7 +268,7 @@
           <w:sz w:val="28"/>
           <w:szCs w:val="28"/>
         </w:rPr>
-        <w:t>account</w:t>
+        <w:t>desk</w:t>
       </w:r>
       <w:proofErr w:type="gramEnd"/>
     </w:p>
@@ -289,20 +279,20 @@
           <w:ilvl w:val="0"/>
           <w:numId w:val="1"/>
         </w:numPr>
-        <w:spacing w:line="480" w:lineRule="auto"/>
-        <w:rPr>
-          <w:rFonts w:ascii="Inter" w:hAnsi="Inter"/>
-          <w:sz w:val="28"/>
-          <w:szCs w:val="28"/>
-        </w:rPr>
-      </w:pPr>
-      <w:r>
-        <w:rPr>
-          <w:rFonts w:ascii="Inter" w:hAnsi="Inter"/>
-          <w:sz w:val="28"/>
-          <w:szCs w:val="28"/>
-        </w:rPr>
-        <w:t xml:space="preserve">Run the AHI application </w:t>
+        <w:spacing w:line="640" w:lineRule="exact"/>
+        <w:rPr>
+          <w:rFonts w:ascii="Inter" w:hAnsi="Inter"/>
+          <w:sz w:val="28"/>
+          <w:szCs w:val="28"/>
+        </w:rPr>
+      </w:pPr>
+      <w:r>
+        <w:rPr>
+          <w:rFonts w:ascii="Inter" w:hAnsi="Inter"/>
+          <w:sz w:val="28"/>
+          <w:szCs w:val="28"/>
+        </w:rPr>
+        <w:t xml:space="preserve">Send an email from your work </w:t>
       </w:r>
       <w:proofErr w:type="gramStart"/>
       <w:r>
@@ -311,7 +301,7 @@
           <w:sz w:val="28"/>
           <w:szCs w:val="28"/>
         </w:rPr>
-        <w:t>locally</w:t>
+        <w:t>account</w:t>
       </w:r>
       <w:proofErr w:type="gramEnd"/>
     </w:p>
@@ -322,20 +312,20 @@
           <w:ilvl w:val="0"/>
           <w:numId w:val="1"/>
         </w:numPr>
-        <w:spacing w:line="480" w:lineRule="auto"/>
-        <w:rPr>
-          <w:rFonts w:ascii="Inter" w:hAnsi="Inter"/>
-          <w:sz w:val="28"/>
-          <w:szCs w:val="28"/>
-        </w:rPr>
-      </w:pPr>
-      <w:r>
-        <w:rPr>
-          <w:rFonts w:ascii="Inter" w:hAnsi="Inter"/>
-          <w:sz w:val="28"/>
-          <w:szCs w:val="28"/>
-        </w:rPr>
-        <w:t xml:space="preserve">Practice pair </w:t>
+        <w:spacing w:line="640" w:lineRule="exact"/>
+        <w:rPr>
+          <w:rFonts w:ascii="Inter" w:hAnsi="Inter"/>
+          <w:sz w:val="28"/>
+          <w:szCs w:val="28"/>
+        </w:rPr>
+      </w:pPr>
+      <w:r>
+        <w:rPr>
+          <w:rFonts w:ascii="Inter" w:hAnsi="Inter"/>
+          <w:sz w:val="28"/>
+          <w:szCs w:val="28"/>
+        </w:rPr>
+        <w:t xml:space="preserve">Run the AHI application </w:t>
       </w:r>
       <w:proofErr w:type="gramStart"/>
       <w:r>
@@ -344,7 +334,7 @@
           <w:sz w:val="28"/>
           <w:szCs w:val="28"/>
         </w:rPr>
-        <w:t>programming</w:t>
+        <w:t>locally</w:t>
       </w:r>
       <w:proofErr w:type="gramEnd"/>
     </w:p>
@@ -355,22 +345,21 @@
           <w:ilvl w:val="0"/>
           <w:numId w:val="1"/>
         </w:numPr>
-        <w:spacing w:line="480" w:lineRule="auto"/>
-        <w:rPr>
-          <w:rFonts w:ascii="Inter" w:hAnsi="Inter"/>
-          <w:sz w:val="28"/>
-          <w:szCs w:val="28"/>
-        </w:rPr>
-      </w:pPr>
-      <w:r>
-        <w:rPr>
-          <w:rFonts w:ascii="Inter" w:hAnsi="Inter"/>
-          <w:sz w:val="28"/>
-          <w:szCs w:val="28"/>
-        </w:rPr>
-        <w:t xml:space="preserve">Eat some </w:t>
-      </w:r>
-      <w:proofErr w:type="spellStart"/>
+        <w:spacing w:line="640" w:lineRule="exact"/>
+        <w:rPr>
+          <w:rFonts w:ascii="Inter" w:hAnsi="Inter"/>
+          <w:sz w:val="28"/>
+          <w:szCs w:val="28"/>
+        </w:rPr>
+      </w:pPr>
+      <w:r>
+        <w:rPr>
+          <w:rFonts w:ascii="Inter" w:hAnsi="Inter"/>
+          <w:sz w:val="28"/>
+          <w:szCs w:val="28"/>
+        </w:rPr>
+        <w:t xml:space="preserve">Practice pair </w:t>
+      </w:r>
       <w:proofErr w:type="gramStart"/>
       <w:r>
         <w:rPr>
@@ -378,9 +367,8 @@
           <w:sz w:val="28"/>
           <w:szCs w:val="28"/>
         </w:rPr>
-        <w:t>heartzels</w:t>
-      </w:r>
-      <w:proofErr w:type="spellEnd"/>
+        <w:t>programming</w:t>
+      </w:r>
       <w:proofErr w:type="gramEnd"/>
     </w:p>
     <w:p>
@@ -390,21 +378,22 @@
           <w:ilvl w:val="0"/>
           <w:numId w:val="1"/>
         </w:numPr>
-        <w:spacing w:line="480" w:lineRule="auto"/>
-        <w:rPr>
-          <w:rFonts w:ascii="Inter" w:hAnsi="Inter"/>
-          <w:sz w:val="28"/>
-          <w:szCs w:val="28"/>
-        </w:rPr>
-      </w:pPr>
-      <w:r>
-        <w:rPr>
-          <w:rFonts w:ascii="Inter" w:hAnsi="Inter"/>
-          <w:sz w:val="28"/>
-          <w:szCs w:val="28"/>
-        </w:rPr>
-        <w:t xml:space="preserve">Send a Teams message to another </w:t>
-      </w:r>
+        <w:spacing w:line="640" w:lineRule="exact"/>
+        <w:rPr>
+          <w:rFonts w:ascii="Inter" w:hAnsi="Inter"/>
+          <w:sz w:val="28"/>
+          <w:szCs w:val="28"/>
+        </w:rPr>
+      </w:pPr>
+      <w:r>
+        <w:rPr>
+          <w:rFonts w:ascii="Inter" w:hAnsi="Inter"/>
+          <w:sz w:val="28"/>
+          <w:szCs w:val="28"/>
+        </w:rPr>
+        <w:t xml:space="preserve">Eat some </w:t>
+      </w:r>
+      <w:proofErr w:type="spellStart"/>
       <w:proofErr w:type="gramStart"/>
       <w:r>
         <w:rPr>
@@ -412,8 +401,9 @@
           <w:sz w:val="28"/>
           <w:szCs w:val="28"/>
         </w:rPr>
-        <w:t>intern</w:t>
-      </w:r>
+        <w:t>heartzels</w:t>
+      </w:r>
+      <w:proofErr w:type="spellEnd"/>
       <w:proofErr w:type="gramEnd"/>
     </w:p>
     <w:p>
@@ -423,20 +413,20 @@
           <w:ilvl w:val="0"/>
           <w:numId w:val="1"/>
         </w:numPr>
-        <w:spacing w:line="480" w:lineRule="auto"/>
-        <w:rPr>
-          <w:rFonts w:ascii="Inter" w:hAnsi="Inter"/>
-          <w:sz w:val="28"/>
-          <w:szCs w:val="28"/>
-        </w:rPr>
-      </w:pPr>
-      <w:r>
-        <w:rPr>
-          <w:rFonts w:ascii="Inter" w:hAnsi="Inter"/>
-          <w:sz w:val="28"/>
-          <w:szCs w:val="28"/>
-        </w:rPr>
-        <w:t xml:space="preserve">Run into a </w:t>
+        <w:spacing w:line="640" w:lineRule="exact"/>
+        <w:rPr>
+          <w:rFonts w:ascii="Inter" w:hAnsi="Inter"/>
+          <w:sz w:val="28"/>
+          <w:szCs w:val="28"/>
+        </w:rPr>
+      </w:pPr>
+      <w:r>
+        <w:rPr>
+          <w:rFonts w:ascii="Inter" w:hAnsi="Inter"/>
+          <w:sz w:val="28"/>
+          <w:szCs w:val="28"/>
+        </w:rPr>
+        <w:t xml:space="preserve">Send a Teams message to another </w:t>
       </w:r>
       <w:proofErr w:type="gramStart"/>
       <w:r>
@@ -445,7 +435,7 @@
           <w:sz w:val="28"/>
           <w:szCs w:val="28"/>
         </w:rPr>
-        <w:t>problem</w:t>
+        <w:t>intern</w:t>
       </w:r>
       <w:proofErr w:type="gramEnd"/>
     </w:p>
@@ -456,20 +446,20 @@
           <w:ilvl w:val="0"/>
           <w:numId w:val="1"/>
         </w:numPr>
-        <w:spacing w:line="480" w:lineRule="auto"/>
-        <w:rPr>
-          <w:rFonts w:ascii="Inter" w:hAnsi="Inter"/>
-          <w:sz w:val="28"/>
-          <w:szCs w:val="28"/>
-        </w:rPr>
-      </w:pPr>
-      <w:r>
-        <w:rPr>
-          <w:rFonts w:ascii="Inter" w:hAnsi="Inter"/>
-          <w:sz w:val="28"/>
-          <w:szCs w:val="28"/>
-        </w:rPr>
-        <w:t xml:space="preserve">Hack the password protected </w:t>
+        <w:spacing w:line="640" w:lineRule="exact"/>
+        <w:rPr>
+          <w:rFonts w:ascii="Inter" w:hAnsi="Inter"/>
+          <w:sz w:val="28"/>
+          <w:szCs w:val="28"/>
+        </w:rPr>
+      </w:pPr>
+      <w:r>
+        <w:rPr>
+          <w:rFonts w:ascii="Inter" w:hAnsi="Inter"/>
+          <w:sz w:val="28"/>
+          <w:szCs w:val="28"/>
+        </w:rPr>
+        <w:t xml:space="preserve">Run into a </w:t>
       </w:r>
       <w:proofErr w:type="gramStart"/>
       <w:r>
@@ -478,7 +468,7 @@
           <w:sz w:val="28"/>
           <w:szCs w:val="28"/>
         </w:rPr>
-        <w:t>page</w:t>
+        <w:t>problem</w:t>
       </w:r>
       <w:proofErr w:type="gramEnd"/>
     </w:p>
@@ -489,20 +479,20 @@
           <w:ilvl w:val="0"/>
           <w:numId w:val="1"/>
         </w:numPr>
-        <w:spacing w:line="480" w:lineRule="auto"/>
-        <w:rPr>
-          <w:rFonts w:ascii="Inter" w:hAnsi="Inter"/>
-          <w:sz w:val="28"/>
-          <w:szCs w:val="28"/>
-        </w:rPr>
-      </w:pPr>
-      <w:r>
-        <w:rPr>
-          <w:rFonts w:ascii="Inter" w:hAnsi="Inter"/>
-          <w:sz w:val="28"/>
-          <w:szCs w:val="28"/>
-        </w:rPr>
-        <w:t xml:space="preserve">Practice mob </w:t>
+        <w:spacing w:line="640" w:lineRule="exact"/>
+        <w:rPr>
+          <w:rFonts w:ascii="Inter" w:hAnsi="Inter"/>
+          <w:sz w:val="28"/>
+          <w:szCs w:val="28"/>
+        </w:rPr>
+      </w:pPr>
+      <w:r>
+        <w:rPr>
+          <w:rFonts w:ascii="Inter" w:hAnsi="Inter"/>
+          <w:sz w:val="28"/>
+          <w:szCs w:val="28"/>
+        </w:rPr>
+        <w:t xml:space="preserve">Hack the password protected </w:t>
       </w:r>
       <w:proofErr w:type="gramStart"/>
       <w:r>
@@ -511,7 +501,7 @@
           <w:sz w:val="28"/>
           <w:szCs w:val="28"/>
         </w:rPr>
-        <w:t>programming</w:t>
+        <w:t>page</w:t>
       </w:r>
       <w:proofErr w:type="gramEnd"/>
     </w:p>
@@ -522,21 +512,31 @@
           <w:ilvl w:val="0"/>
           <w:numId w:val="1"/>
         </w:numPr>
-        <w:spacing w:line="480" w:lineRule="auto"/>
-        <w:rPr>
-          <w:rFonts w:ascii="Inter" w:hAnsi="Inter"/>
-          <w:sz w:val="28"/>
-          <w:szCs w:val="28"/>
-        </w:rPr>
-      </w:pPr>
-      <w:r>
-        <w:rPr>
-          <w:rFonts w:ascii="Inter" w:hAnsi="Inter"/>
-          <w:sz w:val="28"/>
-          <w:szCs w:val="28"/>
-        </w:rPr>
-        <w:t>Get free lunch on Third Thursday</w:t>
-      </w:r>
+        <w:spacing w:line="640" w:lineRule="exact"/>
+        <w:rPr>
+          <w:rFonts w:ascii="Inter" w:hAnsi="Inter"/>
+          <w:sz w:val="28"/>
+          <w:szCs w:val="28"/>
+        </w:rPr>
+      </w:pPr>
+      <w:r>
+        <w:rPr>
+          <w:rFonts w:ascii="Inter" w:hAnsi="Inter"/>
+          <w:sz w:val="28"/>
+          <w:szCs w:val="28"/>
+        </w:rPr>
+        <w:t xml:space="preserve">Practice mob </w:t>
+      </w:r>
+      <w:proofErr w:type="gramStart"/>
+      <w:r>
+        <w:rPr>
+          <w:rFonts w:ascii="Inter" w:hAnsi="Inter"/>
+          <w:sz w:val="28"/>
+          <w:szCs w:val="28"/>
+        </w:rPr>
+        <w:t>programming</w:t>
+      </w:r>
+      <w:proofErr w:type="gramEnd"/>
     </w:p>
     <w:p>
       <w:pPr>
@@ -545,7 +545,30 @@
           <w:ilvl w:val="0"/>
           <w:numId w:val="1"/>
         </w:numPr>
-        <w:spacing w:line="480" w:lineRule="auto"/>
+        <w:spacing w:line="640" w:lineRule="exact"/>
+        <w:rPr>
+          <w:rFonts w:ascii="Inter" w:hAnsi="Inter"/>
+          <w:sz w:val="28"/>
+          <w:szCs w:val="28"/>
+        </w:rPr>
+      </w:pPr>
+      <w:r>
+        <w:rPr>
+          <w:rFonts w:ascii="Inter" w:hAnsi="Inter"/>
+          <w:sz w:val="28"/>
+          <w:szCs w:val="28"/>
+        </w:rPr>
+        <w:t>Get free lunch on Third Thursday</w:t>
+      </w:r>
+    </w:p>
+    <w:p>
+      <w:pPr>
+        <w:pStyle w:val="ListParagraph"/>
+        <w:numPr>
+          <w:ilvl w:val="0"/>
+          <w:numId w:val="1"/>
+        </w:numPr>
+        <w:spacing w:line="640" w:lineRule="exact"/>
         <w:rPr>
           <w:rFonts w:ascii="Inter" w:hAnsi="Inter"/>
           <w:sz w:val="28"/>
@@ -1359,7 +1382,6 @@
   <w:style w:type="character" w:default="1" w:styleId="DefaultParagraphFont">
     <w:name w:val="Default Paragraph Font"/>
     <w:uiPriority w:val="1"/>
-    <w:semiHidden/>
     <w:unhideWhenUsed/>
   </w:style>
   <w:style w:type="table" w:default="1" w:styleId="TableNormal">

</xml_diff>

<commit_message>
Update gitbook 2024-06-12 17:27:24
</commit_message>
<xml_diff>
--- a/AppInternsFirstWeekChecklist.docx
+++ b/AppInternsFirstWeekChecklist.docx
@@ -1,6 +1,6 @@
 
 <file path=word/document.xml><?xml version="1.0" encoding="utf-8"?>
-<w:document xmlns:wpc="http://schemas.microsoft.com/office/word/2010/wordprocessingCanvas" xmlns:cx="http://schemas.microsoft.com/office/drawing/2014/chartex" xmlns:cx1="http://schemas.microsoft.com/office/drawing/2015/9/8/chartex" xmlns:cx2="http://schemas.microsoft.com/office/drawing/2015/10/21/chartex" xmlns:cx3="http://schemas.microsoft.com/office/drawing/2016/5/9/chartex" xmlns:cx4="http://schemas.microsoft.com/office/drawing/2016/5/10/chartex" xmlns:cx5="http://schemas.microsoft.com/office/drawing/2016/5/11/chartex" xmlns:cx6="http://schemas.microsoft.com/office/drawing/2016/5/12/chartex" xmlns:cx7="http://schemas.microsoft.com/office/drawing/2016/5/13/chartex" xmlns:cx8="http://schemas.microsoft.com/office/drawing/2016/5/14/chartex" xmlns:mc="http://schemas.openxmlformats.org/markup-compatibility/2006" xmlns:aink="http://schemas.microsoft.com/office/drawing/2016/ink" xmlns:am3d="http://schemas.microsoft.com/office/drawing/2017/model3d" xmlns:o="urn:schemas-microsoft-com:office:office" xmlns:oel="http://schemas.microsoft.com/office/2019/extlst" xmlns:r="http://schemas.openxmlformats.org/officeDocument/2006/relationships" xmlns:m="http://schemas.openxmlformats.org/officeDocument/2006/math" xmlns:v="urn:schemas-microsoft-com:vml" xmlns:wp14="http://schemas.microsoft.com/office/word/2010/wordprocessingDrawing" xmlns:wp="http://schemas.openxmlformats.org/drawingml/2006/wordprocessingDrawing" xmlns:w10="urn:schemas-microsoft-com:office:word" xmlns:w="http://schemas.openxmlformats.org/wordprocessingml/2006/main" xmlns:w14="http://schemas.microsoft.com/office/word/2010/wordml" xmlns:w15="http://schemas.microsoft.com/office/word/2012/wordml" xmlns:w16cex="http://schemas.microsoft.com/office/word/2018/wordml/cex" xmlns:w16cid="http://schemas.microsoft.com/office/word/2016/wordml/cid" xmlns:w16="http://schemas.microsoft.com/office/word/2018/wordml" xmlns:w16sdtdh="http://schemas.microsoft.com/office/word/2020/wordml/sdtdatahash" xmlns:w16se="http://schemas.microsoft.com/office/word/2015/wordml/symex" xmlns:wpg="http://schemas.microsoft.com/office/word/2010/wordprocessingGroup" xmlns:wpi="http://schemas.microsoft.com/office/word/2010/wordprocessingInk" xmlns:wne="http://schemas.microsoft.com/office/word/2006/wordml" xmlns:wps="http://schemas.microsoft.com/office/word/2010/wordprocessingShape" mc:Ignorable="w14 w15 w16se w16cid w16 w16cex w16sdtdh wp14">
+<w:document xmlns:wpc="http://schemas.microsoft.com/office/word/2010/wordprocessingCanvas" xmlns:cx="http://schemas.microsoft.com/office/drawing/2014/chartex" xmlns:cx1="http://schemas.microsoft.com/office/drawing/2015/9/8/chartex" xmlns:cx2="http://schemas.microsoft.com/office/drawing/2015/10/21/chartex" xmlns:cx3="http://schemas.microsoft.com/office/drawing/2016/5/9/chartex" xmlns:cx4="http://schemas.microsoft.com/office/drawing/2016/5/10/chartex" xmlns:cx5="http://schemas.microsoft.com/office/drawing/2016/5/11/chartex" xmlns:cx6="http://schemas.microsoft.com/office/drawing/2016/5/12/chartex" xmlns:cx7="http://schemas.microsoft.com/office/drawing/2016/5/13/chartex" xmlns:cx8="http://schemas.microsoft.com/office/drawing/2016/5/14/chartex" xmlns:mc="http://schemas.openxmlformats.org/markup-compatibility/2006" xmlns:aink="http://schemas.microsoft.com/office/drawing/2016/ink" xmlns:am3d="http://schemas.microsoft.com/office/drawing/2017/model3d" xmlns:o="urn:schemas-microsoft-com:office:office" xmlns:oel="http://schemas.microsoft.com/office/2019/extlst" xmlns:r="http://schemas.openxmlformats.org/officeDocument/2006/relationships" xmlns:m="http://schemas.openxmlformats.org/officeDocument/2006/math" xmlns:v="urn:schemas-microsoft-com:vml" xmlns:wp14="http://schemas.microsoft.com/office/word/2010/wordprocessingDrawing" xmlns:wp="http://schemas.openxmlformats.org/drawingml/2006/wordprocessingDrawing" xmlns:w10="urn:schemas-microsoft-com:office:word" xmlns:w="http://schemas.openxmlformats.org/wordprocessingml/2006/main" xmlns:w14="http://schemas.microsoft.com/office/word/2010/wordml" xmlns:w15="http://schemas.microsoft.com/office/word/2012/wordml" xmlns:w16cex="http://schemas.microsoft.com/office/word/2018/wordml/cex" xmlns:w16cid="http://schemas.microsoft.com/office/word/2016/wordml/cid" xmlns:w16="http://schemas.microsoft.com/office/word/2018/wordml" xmlns:w16du="http://schemas.microsoft.com/office/word/2023/wordml/word16du" xmlns:w16sdtdh="http://schemas.microsoft.com/office/word/2020/wordml/sdtdatahash" xmlns:w16se="http://schemas.microsoft.com/office/word/2015/wordml/symex" xmlns:wpg="http://schemas.microsoft.com/office/word/2010/wordprocessingGroup" xmlns:wpi="http://schemas.microsoft.com/office/word/2010/wordprocessingInk" xmlns:wne="http://schemas.microsoft.com/office/word/2006/wordml" xmlns:wps="http://schemas.microsoft.com/office/word/2010/wordprocessingShape" mc:Ignorable="w14 w15 w16se w16cid w16 w16cex w16sdtdh w16du wp14">
   <w:body>
     <w:p>
       <w:pPr>
@@ -55,18 +55,8 @@
           <w:sz w:val="28"/>
           <w:szCs w:val="28"/>
         </w:rPr>
-        <w:t xml:space="preserve">Visit the internship </w:t>
-      </w:r>
-      <w:proofErr w:type="gramStart"/>
-      <w:r>
-        <w:rPr>
-          <w:rFonts w:ascii="Inter" w:hAnsi="Inter"/>
-          <w:sz w:val="28"/>
-          <w:szCs w:val="28"/>
-        </w:rPr>
-        <w:t>homepage</w:t>
-      </w:r>
-      <w:proofErr w:type="gramEnd"/>
+        <w:t>Visit the internship homepage</w:t>
+      </w:r>
     </w:p>
     <w:p>
       <w:pPr>
@@ -88,18 +78,8 @@
           <w:sz w:val="28"/>
           <w:szCs w:val="28"/>
         </w:rPr>
-        <w:t xml:space="preserve">Change your desktop </w:t>
-      </w:r>
-      <w:proofErr w:type="gramStart"/>
-      <w:r>
-        <w:rPr>
-          <w:rFonts w:ascii="Inter" w:hAnsi="Inter"/>
-          <w:sz w:val="28"/>
-          <w:szCs w:val="28"/>
-        </w:rPr>
-        <w:t>background</w:t>
-      </w:r>
-      <w:proofErr w:type="gramEnd"/>
+        <w:t>Change your desktop background</w:t>
+      </w:r>
     </w:p>
     <w:p>
       <w:pPr>
@@ -121,18 +101,8 @@
           <w:sz w:val="28"/>
           <w:szCs w:val="28"/>
         </w:rPr>
-        <w:t xml:space="preserve">Play a game of ping </w:t>
-      </w:r>
-      <w:proofErr w:type="gramStart"/>
-      <w:r>
-        <w:rPr>
-          <w:rFonts w:ascii="Inter" w:hAnsi="Inter"/>
-          <w:sz w:val="28"/>
-          <w:szCs w:val="28"/>
-        </w:rPr>
-        <w:t>pong</w:t>
-      </w:r>
-      <w:proofErr w:type="gramEnd"/>
+        <w:t>Play a game of ping pong</w:t>
+      </w:r>
     </w:p>
     <w:p>
       <w:pPr>
@@ -170,18 +140,8 @@
           <w:sz w:val="28"/>
           <w:szCs w:val="28"/>
         </w:rPr>
-        <w:t xml:space="preserve"> </w:t>
-      </w:r>
-      <w:proofErr w:type="gramStart"/>
-      <w:r>
-        <w:rPr>
-          <w:rFonts w:ascii="Inter" w:hAnsi="Inter"/>
-          <w:sz w:val="28"/>
-          <w:szCs w:val="28"/>
-        </w:rPr>
-        <w:t>video</w:t>
-      </w:r>
-      <w:proofErr w:type="gramEnd"/>
+        <w:t xml:space="preserve"> video</w:t>
+      </w:r>
     </w:p>
     <w:p>
       <w:pPr>
@@ -203,18 +163,8 @@
           <w:sz w:val="28"/>
           <w:szCs w:val="28"/>
         </w:rPr>
-        <w:t xml:space="preserve">Add a song to the team </w:t>
-      </w:r>
-      <w:proofErr w:type="gramStart"/>
-      <w:r>
-        <w:rPr>
-          <w:rFonts w:ascii="Inter" w:hAnsi="Inter"/>
-          <w:sz w:val="28"/>
-          <w:szCs w:val="28"/>
-        </w:rPr>
-        <w:t>playlist</w:t>
-      </w:r>
-      <w:proofErr w:type="gramEnd"/>
+        <w:t>Add a song to the team playlist</w:t>
+      </w:r>
     </w:p>
     <w:p>
       <w:pPr>
@@ -259,18 +209,8 @@
           <w:sz w:val="28"/>
           <w:szCs w:val="28"/>
         </w:rPr>
-        <w:t xml:space="preserve">Work somewhere other than your </w:t>
-      </w:r>
-      <w:proofErr w:type="gramStart"/>
-      <w:r>
-        <w:rPr>
-          <w:rFonts w:ascii="Inter" w:hAnsi="Inter"/>
-          <w:sz w:val="28"/>
-          <w:szCs w:val="28"/>
-        </w:rPr>
-        <w:t>desk</w:t>
-      </w:r>
-      <w:proofErr w:type="gramEnd"/>
+        <w:t>Work somewhere other than your desk</w:t>
+      </w:r>
     </w:p>
     <w:p>
       <w:pPr>
@@ -292,18 +232,8 @@
           <w:sz w:val="28"/>
           <w:szCs w:val="28"/>
         </w:rPr>
-        <w:t xml:space="preserve">Send an email from your work </w:t>
-      </w:r>
-      <w:proofErr w:type="gramStart"/>
-      <w:r>
-        <w:rPr>
-          <w:rFonts w:ascii="Inter" w:hAnsi="Inter"/>
-          <w:sz w:val="28"/>
-          <w:szCs w:val="28"/>
-        </w:rPr>
-        <w:t>account</w:t>
-      </w:r>
-      <w:proofErr w:type="gramEnd"/>
+        <w:t>Send an email from your work account</w:t>
+      </w:r>
     </w:p>
     <w:p>
       <w:pPr>
@@ -325,18 +255,8 @@
           <w:sz w:val="28"/>
           <w:szCs w:val="28"/>
         </w:rPr>
-        <w:t xml:space="preserve">Run the AHI application </w:t>
-      </w:r>
-      <w:proofErr w:type="gramStart"/>
-      <w:r>
-        <w:rPr>
-          <w:rFonts w:ascii="Inter" w:hAnsi="Inter"/>
-          <w:sz w:val="28"/>
-          <w:szCs w:val="28"/>
-        </w:rPr>
-        <w:t>locally</w:t>
-      </w:r>
-      <w:proofErr w:type="gramEnd"/>
+        <w:t>Run the AHI application locally</w:t>
+      </w:r>
     </w:p>
     <w:p>
       <w:pPr>
@@ -358,18 +278,8 @@
           <w:sz w:val="28"/>
           <w:szCs w:val="28"/>
         </w:rPr>
-        <w:t xml:space="preserve">Practice pair </w:t>
-      </w:r>
-      <w:proofErr w:type="gramStart"/>
-      <w:r>
-        <w:rPr>
-          <w:rFonts w:ascii="Inter" w:hAnsi="Inter"/>
-          <w:sz w:val="28"/>
-          <w:szCs w:val="28"/>
-        </w:rPr>
-        <w:t>programming</w:t>
-      </w:r>
-      <w:proofErr w:type="gramEnd"/>
+        <w:t>Practice pair programming</w:t>
+      </w:r>
     </w:p>
     <w:p>
       <w:pPr>
@@ -391,20 +301,24 @@
           <w:sz w:val="28"/>
           <w:szCs w:val="28"/>
         </w:rPr>
-        <w:t xml:space="preserve">Eat some </w:t>
-      </w:r>
-      <w:proofErr w:type="spellStart"/>
-      <w:proofErr w:type="gramStart"/>
-      <w:r>
-        <w:rPr>
-          <w:rFonts w:ascii="Inter" w:hAnsi="Inter"/>
-          <w:sz w:val="28"/>
-          <w:szCs w:val="28"/>
-        </w:rPr>
-        <w:t>heartzels</w:t>
-      </w:r>
-      <w:proofErr w:type="spellEnd"/>
-      <w:proofErr w:type="gramEnd"/>
+        <w:t>Grab</w:t>
+      </w:r>
+      <w:r>
+        <w:rPr>
+          <w:rFonts w:ascii="Inter" w:hAnsi="Inter"/>
+          <w:sz w:val="28"/>
+          <w:szCs w:val="28"/>
+        </w:rPr>
+        <w:t xml:space="preserve"> some </w:t>
+      </w:r>
+      <w:r>
+        <w:rPr>
+          <w:rFonts w:ascii="Inter" w:hAnsi="Inter"/>
+          <w:sz w:val="28"/>
+          <w:szCs w:val="28"/>
+        </w:rPr>
+        <w:t>pretzels, M&amp;Ms, or mints</w:t>
+      </w:r>
     </w:p>
     <w:p>
       <w:pPr>
@@ -426,18 +340,8 @@
           <w:sz w:val="28"/>
           <w:szCs w:val="28"/>
         </w:rPr>
-        <w:t xml:space="preserve">Send a Teams message to another </w:t>
-      </w:r>
-      <w:proofErr w:type="gramStart"/>
-      <w:r>
-        <w:rPr>
-          <w:rFonts w:ascii="Inter" w:hAnsi="Inter"/>
-          <w:sz w:val="28"/>
-          <w:szCs w:val="28"/>
-        </w:rPr>
-        <w:t>intern</w:t>
-      </w:r>
-      <w:proofErr w:type="gramEnd"/>
+        <w:t>Send a Teams message to another intern</w:t>
+      </w:r>
     </w:p>
     <w:p>
       <w:pPr>
@@ -459,18 +363,8 @@
           <w:sz w:val="28"/>
           <w:szCs w:val="28"/>
         </w:rPr>
-        <w:t xml:space="preserve">Run into a </w:t>
-      </w:r>
-      <w:proofErr w:type="gramStart"/>
-      <w:r>
-        <w:rPr>
-          <w:rFonts w:ascii="Inter" w:hAnsi="Inter"/>
-          <w:sz w:val="28"/>
-          <w:szCs w:val="28"/>
-        </w:rPr>
-        <w:t>problem</w:t>
-      </w:r>
-      <w:proofErr w:type="gramEnd"/>
+        <w:t>Run into a problem</w:t>
+      </w:r>
     </w:p>
     <w:p>
       <w:pPr>
@@ -492,18 +386,8 @@
           <w:sz w:val="28"/>
           <w:szCs w:val="28"/>
         </w:rPr>
-        <w:t xml:space="preserve">Hack the password protected </w:t>
-      </w:r>
-      <w:proofErr w:type="gramStart"/>
-      <w:r>
-        <w:rPr>
-          <w:rFonts w:ascii="Inter" w:hAnsi="Inter"/>
-          <w:sz w:val="28"/>
-          <w:szCs w:val="28"/>
-        </w:rPr>
-        <w:t>page</w:t>
-      </w:r>
-      <w:proofErr w:type="gramEnd"/>
+        <w:t>Hack the password protected page</w:t>
+      </w:r>
     </w:p>
     <w:p>
       <w:pPr>
@@ -525,18 +409,8 @@
           <w:sz w:val="28"/>
           <w:szCs w:val="28"/>
         </w:rPr>
-        <w:t xml:space="preserve">Practice mob </w:t>
-      </w:r>
-      <w:proofErr w:type="gramStart"/>
-      <w:r>
-        <w:rPr>
-          <w:rFonts w:ascii="Inter" w:hAnsi="Inter"/>
-          <w:sz w:val="28"/>
-          <w:szCs w:val="28"/>
-        </w:rPr>
-        <w:t>programming</w:t>
-      </w:r>
-      <w:proofErr w:type="gramEnd"/>
+        <w:t>Practice mob programming</w:t>
+      </w:r>
     </w:p>
     <w:p>
       <w:pPr>
@@ -596,7 +470,7 @@
 </file>
 
 <file path=word/endnotes.xml><?xml version="1.0" encoding="utf-8"?>
-<w:endnotes xmlns:wpc="http://schemas.microsoft.com/office/word/2010/wordprocessingCanvas" xmlns:cx="http://schemas.microsoft.com/office/drawing/2014/chartex" xmlns:cx1="http://schemas.microsoft.com/office/drawing/2015/9/8/chartex" xmlns:cx2="http://schemas.microsoft.com/office/drawing/2015/10/21/chartex" xmlns:cx3="http://schemas.microsoft.com/office/drawing/2016/5/9/chartex" xmlns:cx4="http://schemas.microsoft.com/office/drawing/2016/5/10/chartex" xmlns:cx5="http://schemas.microsoft.com/office/drawing/2016/5/11/chartex" xmlns:cx6="http://schemas.microsoft.com/office/drawing/2016/5/12/chartex" xmlns:cx7="http://schemas.microsoft.com/office/drawing/2016/5/13/chartex" xmlns:cx8="http://schemas.microsoft.com/office/drawing/2016/5/14/chartex" xmlns:mc="http://schemas.openxmlformats.org/markup-compatibility/2006" xmlns:aink="http://schemas.microsoft.com/office/drawing/2016/ink" xmlns:am3d="http://schemas.microsoft.com/office/drawing/2017/model3d" xmlns:o="urn:schemas-microsoft-com:office:office" xmlns:oel="http://schemas.microsoft.com/office/2019/extlst" xmlns:r="http://schemas.openxmlformats.org/officeDocument/2006/relationships" xmlns:m="http://schemas.openxmlformats.org/officeDocument/2006/math" xmlns:v="urn:schemas-microsoft-com:vml" xmlns:wp14="http://schemas.microsoft.com/office/word/2010/wordprocessingDrawing" xmlns:wp="http://schemas.openxmlformats.org/drawingml/2006/wordprocessingDrawing" xmlns:w10="urn:schemas-microsoft-com:office:word" xmlns:w="http://schemas.openxmlformats.org/wordprocessingml/2006/main" xmlns:w14="http://schemas.microsoft.com/office/word/2010/wordml" xmlns:w15="http://schemas.microsoft.com/office/word/2012/wordml" xmlns:w16cex="http://schemas.microsoft.com/office/word/2018/wordml/cex" xmlns:w16cid="http://schemas.microsoft.com/office/word/2016/wordml/cid" xmlns:w16="http://schemas.microsoft.com/office/word/2018/wordml" xmlns:w16sdtdh="http://schemas.microsoft.com/office/word/2020/wordml/sdtdatahash" xmlns:w16se="http://schemas.microsoft.com/office/word/2015/wordml/symex" xmlns:wpg="http://schemas.microsoft.com/office/word/2010/wordprocessingGroup" xmlns:wpi="http://schemas.microsoft.com/office/word/2010/wordprocessingInk" xmlns:wne="http://schemas.microsoft.com/office/word/2006/wordml" xmlns:wps="http://schemas.microsoft.com/office/word/2010/wordprocessingShape" mc:Ignorable="w14 w15 w16se w16cid w16 w16cex w16sdtdh wp14">
+<w:endnotes xmlns:wpc="http://schemas.microsoft.com/office/word/2010/wordprocessingCanvas" xmlns:cx="http://schemas.microsoft.com/office/drawing/2014/chartex" xmlns:cx1="http://schemas.microsoft.com/office/drawing/2015/9/8/chartex" xmlns:cx2="http://schemas.microsoft.com/office/drawing/2015/10/21/chartex" xmlns:cx3="http://schemas.microsoft.com/office/drawing/2016/5/9/chartex" xmlns:cx4="http://schemas.microsoft.com/office/drawing/2016/5/10/chartex" xmlns:cx5="http://schemas.microsoft.com/office/drawing/2016/5/11/chartex" xmlns:cx6="http://schemas.microsoft.com/office/drawing/2016/5/12/chartex" xmlns:cx7="http://schemas.microsoft.com/office/drawing/2016/5/13/chartex" xmlns:cx8="http://schemas.microsoft.com/office/drawing/2016/5/14/chartex" xmlns:mc="http://schemas.openxmlformats.org/markup-compatibility/2006" xmlns:aink="http://schemas.microsoft.com/office/drawing/2016/ink" xmlns:am3d="http://schemas.microsoft.com/office/drawing/2017/model3d" xmlns:o="urn:schemas-microsoft-com:office:office" xmlns:oel="http://schemas.microsoft.com/office/2019/extlst" xmlns:r="http://schemas.openxmlformats.org/officeDocument/2006/relationships" xmlns:m="http://schemas.openxmlformats.org/officeDocument/2006/math" xmlns:v="urn:schemas-microsoft-com:vml" xmlns:wp14="http://schemas.microsoft.com/office/word/2010/wordprocessingDrawing" xmlns:wp="http://schemas.openxmlformats.org/drawingml/2006/wordprocessingDrawing" xmlns:w10="urn:schemas-microsoft-com:office:word" xmlns:w="http://schemas.openxmlformats.org/wordprocessingml/2006/main" xmlns:w14="http://schemas.microsoft.com/office/word/2010/wordml" xmlns:w15="http://schemas.microsoft.com/office/word/2012/wordml" xmlns:w16cex="http://schemas.microsoft.com/office/word/2018/wordml/cex" xmlns:w16cid="http://schemas.microsoft.com/office/word/2016/wordml/cid" xmlns:w16="http://schemas.microsoft.com/office/word/2018/wordml" xmlns:w16du="http://schemas.microsoft.com/office/word/2023/wordml/word16du" xmlns:w16sdtdh="http://schemas.microsoft.com/office/word/2020/wordml/sdtdatahash" xmlns:w16se="http://schemas.microsoft.com/office/word/2015/wordml/symex" xmlns:wpg="http://schemas.microsoft.com/office/word/2010/wordprocessingGroup" xmlns:wpi="http://schemas.microsoft.com/office/word/2010/wordprocessingInk" xmlns:wne="http://schemas.microsoft.com/office/word/2006/wordml" xmlns:wps="http://schemas.microsoft.com/office/word/2010/wordprocessingShape" mc:Ignorable="w14 w15 w16se w16cid w16 w16cex w16sdtdh w16du wp14">
   <w:endnote w:type="separator" w:id="-1">
     <w:p>
       <w:pPr>
@@ -621,7 +495,7 @@
 </file>
 
 <file path=word/footnotes.xml><?xml version="1.0" encoding="utf-8"?>
-<w:footnotes xmlns:wpc="http://schemas.microsoft.com/office/word/2010/wordprocessingCanvas" xmlns:cx="http://schemas.microsoft.com/office/drawing/2014/chartex" xmlns:cx1="http://schemas.microsoft.com/office/drawing/2015/9/8/chartex" xmlns:cx2="http://schemas.microsoft.com/office/drawing/2015/10/21/chartex" xmlns:cx3="http://schemas.microsoft.com/office/drawing/2016/5/9/chartex" xmlns:cx4="http://schemas.microsoft.com/office/drawing/2016/5/10/chartex" xmlns:cx5="http://schemas.microsoft.com/office/drawing/2016/5/11/chartex" xmlns:cx6="http://schemas.microsoft.com/office/drawing/2016/5/12/chartex" xmlns:cx7="http://schemas.microsoft.com/office/drawing/2016/5/13/chartex" xmlns:cx8="http://schemas.microsoft.com/office/drawing/2016/5/14/chartex" xmlns:mc="http://schemas.openxmlformats.org/markup-compatibility/2006" xmlns:aink="http://schemas.microsoft.com/office/drawing/2016/ink" xmlns:am3d="http://schemas.microsoft.com/office/drawing/2017/model3d" xmlns:o="urn:schemas-microsoft-com:office:office" xmlns:oel="http://schemas.microsoft.com/office/2019/extlst" xmlns:r="http://schemas.openxmlformats.org/officeDocument/2006/relationships" xmlns:m="http://schemas.openxmlformats.org/officeDocument/2006/math" xmlns:v="urn:schemas-microsoft-com:vml" xmlns:wp14="http://schemas.microsoft.com/office/word/2010/wordprocessingDrawing" xmlns:wp="http://schemas.openxmlformats.org/drawingml/2006/wordprocessingDrawing" xmlns:w10="urn:schemas-microsoft-com:office:word" xmlns:w="http://schemas.openxmlformats.org/wordprocessingml/2006/main" xmlns:w14="http://schemas.microsoft.com/office/word/2010/wordml" xmlns:w15="http://schemas.microsoft.com/office/word/2012/wordml" xmlns:w16cex="http://schemas.microsoft.com/office/word/2018/wordml/cex" xmlns:w16cid="http://schemas.microsoft.com/office/word/2016/wordml/cid" xmlns:w16="http://schemas.microsoft.com/office/word/2018/wordml" xmlns:w16sdtdh="http://schemas.microsoft.com/office/word/2020/wordml/sdtdatahash" xmlns:w16se="http://schemas.microsoft.com/office/word/2015/wordml/symex" xmlns:wpg="http://schemas.microsoft.com/office/word/2010/wordprocessingGroup" xmlns:wpi="http://schemas.microsoft.com/office/word/2010/wordprocessingInk" xmlns:wne="http://schemas.microsoft.com/office/word/2006/wordml" xmlns:wps="http://schemas.microsoft.com/office/word/2010/wordprocessingShape" mc:Ignorable="w14 w15 w16se w16cid w16 w16cex w16sdtdh wp14">
+<w:footnotes xmlns:wpc="http://schemas.microsoft.com/office/word/2010/wordprocessingCanvas" xmlns:cx="http://schemas.microsoft.com/office/drawing/2014/chartex" xmlns:cx1="http://schemas.microsoft.com/office/drawing/2015/9/8/chartex" xmlns:cx2="http://schemas.microsoft.com/office/drawing/2015/10/21/chartex" xmlns:cx3="http://schemas.microsoft.com/office/drawing/2016/5/9/chartex" xmlns:cx4="http://schemas.microsoft.com/office/drawing/2016/5/10/chartex" xmlns:cx5="http://schemas.microsoft.com/office/drawing/2016/5/11/chartex" xmlns:cx6="http://schemas.microsoft.com/office/drawing/2016/5/12/chartex" xmlns:cx7="http://schemas.microsoft.com/office/drawing/2016/5/13/chartex" xmlns:cx8="http://schemas.microsoft.com/office/drawing/2016/5/14/chartex" xmlns:mc="http://schemas.openxmlformats.org/markup-compatibility/2006" xmlns:aink="http://schemas.microsoft.com/office/drawing/2016/ink" xmlns:am3d="http://schemas.microsoft.com/office/drawing/2017/model3d" xmlns:o="urn:schemas-microsoft-com:office:office" xmlns:oel="http://schemas.microsoft.com/office/2019/extlst" xmlns:r="http://schemas.openxmlformats.org/officeDocument/2006/relationships" xmlns:m="http://schemas.openxmlformats.org/officeDocument/2006/math" xmlns:v="urn:schemas-microsoft-com:vml" xmlns:wp14="http://schemas.microsoft.com/office/word/2010/wordprocessingDrawing" xmlns:wp="http://schemas.openxmlformats.org/drawingml/2006/wordprocessingDrawing" xmlns:w10="urn:schemas-microsoft-com:office:word" xmlns:w="http://schemas.openxmlformats.org/wordprocessingml/2006/main" xmlns:w14="http://schemas.microsoft.com/office/word/2010/wordml" xmlns:w15="http://schemas.microsoft.com/office/word/2012/wordml" xmlns:w16cex="http://schemas.microsoft.com/office/word/2018/wordml/cex" xmlns:w16cid="http://schemas.microsoft.com/office/word/2016/wordml/cid" xmlns:w16="http://schemas.microsoft.com/office/word/2018/wordml" xmlns:w16du="http://schemas.microsoft.com/office/word/2023/wordml/word16du" xmlns:w16sdtdh="http://schemas.microsoft.com/office/word/2020/wordml/sdtdatahash" xmlns:w16se="http://schemas.microsoft.com/office/word/2015/wordml/symex" xmlns:wpg="http://schemas.microsoft.com/office/word/2010/wordprocessingGroup" xmlns:wpi="http://schemas.microsoft.com/office/word/2010/wordprocessingInk" xmlns:wne="http://schemas.microsoft.com/office/word/2006/wordml" xmlns:wps="http://schemas.microsoft.com/office/word/2010/wordprocessingShape" mc:Ignorable="w14 w15 w16se w16cid w16 w16cex w16sdtdh w16du wp14">
   <w:footnote w:type="separator" w:id="-1">
     <w:p>
       <w:pPr>
@@ -646,7 +520,7 @@
 </file>
 
 <file path=word/header1.xml><?xml version="1.0" encoding="utf-8"?>
-<w:hdr xmlns:wpc="http://schemas.microsoft.com/office/word/2010/wordprocessingCanvas" xmlns:cx="http://schemas.microsoft.com/office/drawing/2014/chartex" xmlns:cx1="http://schemas.microsoft.com/office/drawing/2015/9/8/chartex" xmlns:cx2="http://schemas.microsoft.com/office/drawing/2015/10/21/chartex" xmlns:cx3="http://schemas.microsoft.com/office/drawing/2016/5/9/chartex" xmlns:cx4="http://schemas.microsoft.com/office/drawing/2016/5/10/chartex" xmlns:cx5="http://schemas.microsoft.com/office/drawing/2016/5/11/chartex" xmlns:cx6="http://schemas.microsoft.com/office/drawing/2016/5/12/chartex" xmlns:cx7="http://schemas.microsoft.com/office/drawing/2016/5/13/chartex" xmlns:cx8="http://schemas.microsoft.com/office/drawing/2016/5/14/chartex" xmlns:mc="http://schemas.openxmlformats.org/markup-compatibility/2006" xmlns:aink="http://schemas.microsoft.com/office/drawing/2016/ink" xmlns:am3d="http://schemas.microsoft.com/office/drawing/2017/model3d" xmlns:o="urn:schemas-microsoft-com:office:office" xmlns:oel="http://schemas.microsoft.com/office/2019/extlst" xmlns:r="http://schemas.openxmlformats.org/officeDocument/2006/relationships" xmlns:m="http://schemas.openxmlformats.org/officeDocument/2006/math" xmlns:v="urn:schemas-microsoft-com:vml" xmlns:wp14="http://schemas.microsoft.com/office/word/2010/wordprocessingDrawing" xmlns:wp="http://schemas.openxmlformats.org/drawingml/2006/wordprocessingDrawing" xmlns:w10="urn:schemas-microsoft-com:office:word" xmlns:w="http://schemas.openxmlformats.org/wordprocessingml/2006/main" xmlns:w14="http://schemas.microsoft.com/office/word/2010/wordml" xmlns:w15="http://schemas.microsoft.com/office/word/2012/wordml" xmlns:w16cex="http://schemas.microsoft.com/office/word/2018/wordml/cex" xmlns:w16cid="http://schemas.microsoft.com/office/word/2016/wordml/cid" xmlns:w16="http://schemas.microsoft.com/office/word/2018/wordml" xmlns:w16sdtdh="http://schemas.microsoft.com/office/word/2020/wordml/sdtdatahash" xmlns:w16se="http://schemas.microsoft.com/office/word/2015/wordml/symex" xmlns:wpg="http://schemas.microsoft.com/office/word/2010/wordprocessingGroup" xmlns:wpi="http://schemas.microsoft.com/office/word/2010/wordprocessingInk" xmlns:wne="http://schemas.microsoft.com/office/word/2006/wordml" xmlns:wps="http://schemas.microsoft.com/office/word/2010/wordprocessingShape" mc:Ignorable="w14 w15 w16se w16cid w16 w16cex w16sdtdh wp14">
+<w:hdr xmlns:wpc="http://schemas.microsoft.com/office/word/2010/wordprocessingCanvas" xmlns:cx="http://schemas.microsoft.com/office/drawing/2014/chartex" xmlns:cx1="http://schemas.microsoft.com/office/drawing/2015/9/8/chartex" xmlns:cx2="http://schemas.microsoft.com/office/drawing/2015/10/21/chartex" xmlns:cx3="http://schemas.microsoft.com/office/drawing/2016/5/9/chartex" xmlns:cx4="http://schemas.microsoft.com/office/drawing/2016/5/10/chartex" xmlns:cx5="http://schemas.microsoft.com/office/drawing/2016/5/11/chartex" xmlns:cx6="http://schemas.microsoft.com/office/drawing/2016/5/12/chartex" xmlns:cx7="http://schemas.microsoft.com/office/drawing/2016/5/13/chartex" xmlns:cx8="http://schemas.microsoft.com/office/drawing/2016/5/14/chartex" xmlns:mc="http://schemas.openxmlformats.org/markup-compatibility/2006" xmlns:aink="http://schemas.microsoft.com/office/drawing/2016/ink" xmlns:am3d="http://schemas.microsoft.com/office/drawing/2017/model3d" xmlns:o="urn:schemas-microsoft-com:office:office" xmlns:oel="http://schemas.microsoft.com/office/2019/extlst" xmlns:r="http://schemas.openxmlformats.org/officeDocument/2006/relationships" xmlns:m="http://schemas.openxmlformats.org/officeDocument/2006/math" xmlns:v="urn:schemas-microsoft-com:vml" xmlns:wp14="http://schemas.microsoft.com/office/word/2010/wordprocessingDrawing" xmlns:wp="http://schemas.openxmlformats.org/drawingml/2006/wordprocessingDrawing" xmlns:w10="urn:schemas-microsoft-com:office:word" xmlns:w="http://schemas.openxmlformats.org/wordprocessingml/2006/main" xmlns:w14="http://schemas.microsoft.com/office/word/2010/wordml" xmlns:w15="http://schemas.microsoft.com/office/word/2012/wordml" xmlns:w16cex="http://schemas.microsoft.com/office/word/2018/wordml/cex" xmlns:w16cid="http://schemas.microsoft.com/office/word/2016/wordml/cid" xmlns:w16="http://schemas.microsoft.com/office/word/2018/wordml" xmlns:w16du="http://schemas.microsoft.com/office/word/2023/wordml/word16du" xmlns:w16sdtdh="http://schemas.microsoft.com/office/word/2020/wordml/sdtdatahash" xmlns:w16se="http://schemas.microsoft.com/office/word/2015/wordml/symex" xmlns:wpg="http://schemas.microsoft.com/office/word/2010/wordprocessingGroup" xmlns:wpi="http://schemas.microsoft.com/office/word/2010/wordprocessingInk" xmlns:wne="http://schemas.microsoft.com/office/word/2006/wordml" xmlns:wps="http://schemas.microsoft.com/office/word/2010/wordprocessingShape" mc:Ignorable="w14 w15 w16se w16cid w16 w16cex w16sdtdh w16du wp14">
   <w:p>
     <w:pPr>
       <w:pStyle w:val="Header"/>
@@ -661,7 +535,7 @@
 </file>
 
 <file path=word/numbering.xml><?xml version="1.0" encoding="utf-8"?>
-<w:numbering xmlns:wpc="http://schemas.microsoft.com/office/word/2010/wordprocessingCanvas" xmlns:cx="http://schemas.microsoft.com/office/drawing/2014/chartex" xmlns:cx1="http://schemas.microsoft.com/office/drawing/2015/9/8/chartex" xmlns:cx2="http://schemas.microsoft.com/office/drawing/2015/10/21/chartex" xmlns:cx3="http://schemas.microsoft.com/office/drawing/2016/5/9/chartex" xmlns:cx4="http://schemas.microsoft.com/office/drawing/2016/5/10/chartex" xmlns:cx5="http://schemas.microsoft.com/office/drawing/2016/5/11/chartex" xmlns:cx6="http://schemas.microsoft.com/office/drawing/2016/5/12/chartex" xmlns:cx7="http://schemas.microsoft.com/office/drawing/2016/5/13/chartex" xmlns:cx8="http://schemas.microsoft.com/office/drawing/2016/5/14/chartex" xmlns:mc="http://schemas.openxmlformats.org/markup-compatibility/2006" xmlns:aink="http://schemas.microsoft.com/office/drawing/2016/ink" xmlns:am3d="http://schemas.microsoft.com/office/drawing/2017/model3d" xmlns:o="urn:schemas-microsoft-com:office:office" xmlns:oel="http://schemas.microsoft.com/office/2019/extlst" xmlns:r="http://schemas.openxmlformats.org/officeDocument/2006/relationships" xmlns:m="http://schemas.openxmlformats.org/officeDocument/2006/math" xmlns:v="urn:schemas-microsoft-com:vml" xmlns:wp14="http://schemas.microsoft.com/office/word/2010/wordprocessingDrawing" xmlns:wp="http://schemas.openxmlformats.org/drawingml/2006/wordprocessingDrawing" xmlns:w10="urn:schemas-microsoft-com:office:word" xmlns:w="http://schemas.openxmlformats.org/wordprocessingml/2006/main" xmlns:w14="http://schemas.microsoft.com/office/word/2010/wordml" xmlns:w15="http://schemas.microsoft.com/office/word/2012/wordml" xmlns:w16cex="http://schemas.microsoft.com/office/word/2018/wordml/cex" xmlns:w16cid="http://schemas.microsoft.com/office/word/2016/wordml/cid" xmlns:w16="http://schemas.microsoft.com/office/word/2018/wordml" xmlns:w16sdtdh="http://schemas.microsoft.com/office/word/2020/wordml/sdtdatahash" xmlns:w16se="http://schemas.microsoft.com/office/word/2015/wordml/symex" xmlns:wpg="http://schemas.microsoft.com/office/word/2010/wordprocessingGroup" xmlns:wpi="http://schemas.microsoft.com/office/word/2010/wordprocessingInk" xmlns:wne="http://schemas.microsoft.com/office/word/2006/wordml" xmlns:wps="http://schemas.microsoft.com/office/word/2010/wordprocessingShape" mc:Ignorable="w14 w15 w16se w16cid w16 w16cex w16sdtdh wp14">
+<w:numbering xmlns:wpc="http://schemas.microsoft.com/office/word/2010/wordprocessingCanvas" xmlns:cx="http://schemas.microsoft.com/office/drawing/2014/chartex" xmlns:cx1="http://schemas.microsoft.com/office/drawing/2015/9/8/chartex" xmlns:cx2="http://schemas.microsoft.com/office/drawing/2015/10/21/chartex" xmlns:cx3="http://schemas.microsoft.com/office/drawing/2016/5/9/chartex" xmlns:cx4="http://schemas.microsoft.com/office/drawing/2016/5/10/chartex" xmlns:cx5="http://schemas.microsoft.com/office/drawing/2016/5/11/chartex" xmlns:cx6="http://schemas.microsoft.com/office/drawing/2016/5/12/chartex" xmlns:cx7="http://schemas.microsoft.com/office/drawing/2016/5/13/chartex" xmlns:cx8="http://schemas.microsoft.com/office/drawing/2016/5/14/chartex" xmlns:mc="http://schemas.openxmlformats.org/markup-compatibility/2006" xmlns:aink="http://schemas.microsoft.com/office/drawing/2016/ink" xmlns:am3d="http://schemas.microsoft.com/office/drawing/2017/model3d" xmlns:o="urn:schemas-microsoft-com:office:office" xmlns:oel="http://schemas.microsoft.com/office/2019/extlst" xmlns:r="http://schemas.openxmlformats.org/officeDocument/2006/relationships" xmlns:m="http://schemas.openxmlformats.org/officeDocument/2006/math" xmlns:v="urn:schemas-microsoft-com:vml" xmlns:wp14="http://schemas.microsoft.com/office/word/2010/wordprocessingDrawing" xmlns:wp="http://schemas.openxmlformats.org/drawingml/2006/wordprocessingDrawing" xmlns:w10="urn:schemas-microsoft-com:office:word" xmlns:w="http://schemas.openxmlformats.org/wordprocessingml/2006/main" xmlns:w14="http://schemas.microsoft.com/office/word/2010/wordml" xmlns:w15="http://schemas.microsoft.com/office/word/2012/wordml" xmlns:w16cex="http://schemas.microsoft.com/office/word/2018/wordml/cex" xmlns:w16cid="http://schemas.microsoft.com/office/word/2016/wordml/cid" xmlns:w16="http://schemas.microsoft.com/office/word/2018/wordml" xmlns:w16du="http://schemas.microsoft.com/office/word/2023/wordml/word16du" xmlns:w16sdtdh="http://schemas.microsoft.com/office/word/2020/wordml/sdtdatahash" xmlns:w16se="http://schemas.microsoft.com/office/word/2015/wordml/symex" xmlns:wpg="http://schemas.microsoft.com/office/word/2010/wordprocessingGroup" xmlns:wpi="http://schemas.microsoft.com/office/word/2010/wordprocessingInk" xmlns:wne="http://schemas.microsoft.com/office/word/2006/wordml" xmlns:wps="http://schemas.microsoft.com/office/word/2010/wordprocessingShape" mc:Ignorable="w14 w15 w16se w16cid w16 w16cex w16sdtdh w16du wp14">
   <w:abstractNum w:abstractNumId="0" w15:restartNumberingAfterBreak="0">
     <w:nsid w:val="7A9B6571"/>
     <w:multiLevelType w:val="hybridMultilevel"/>
@@ -782,7 +656,7 @@
 </file>
 
 <file path=word/styles.xml><?xml version="1.0" encoding="utf-8"?>
-<w:styles xmlns:mc="http://schemas.openxmlformats.org/markup-compatibility/2006" xmlns:r="http://schemas.openxmlformats.org/officeDocument/2006/relationships" xmlns:w="http://schemas.openxmlformats.org/wordprocessingml/2006/main" xmlns:w14="http://schemas.microsoft.com/office/word/2010/wordml" xmlns:w15="http://schemas.microsoft.com/office/word/2012/wordml" xmlns:w16cex="http://schemas.microsoft.com/office/word/2018/wordml/cex" xmlns:w16cid="http://schemas.microsoft.com/office/word/2016/wordml/cid" xmlns:w16="http://schemas.microsoft.com/office/word/2018/wordml" xmlns:w16sdtdh="http://schemas.microsoft.com/office/word/2020/wordml/sdtdatahash" xmlns:w16se="http://schemas.microsoft.com/office/word/2015/wordml/symex" mc:Ignorable="w14 w15 w16se w16cid w16 w16cex w16sdtdh">
+<w:styles xmlns:mc="http://schemas.openxmlformats.org/markup-compatibility/2006" xmlns:r="http://schemas.openxmlformats.org/officeDocument/2006/relationships" xmlns:w="http://schemas.openxmlformats.org/wordprocessingml/2006/main" xmlns:w14="http://schemas.microsoft.com/office/word/2010/wordml" xmlns:w15="http://schemas.microsoft.com/office/word/2012/wordml" xmlns:w16cex="http://schemas.microsoft.com/office/word/2018/wordml/cex" xmlns:w16cid="http://schemas.microsoft.com/office/word/2016/wordml/cid" xmlns:w16="http://schemas.microsoft.com/office/word/2018/wordml" xmlns:w16du="http://schemas.microsoft.com/office/word/2023/wordml/word16du" xmlns:w16sdtdh="http://schemas.microsoft.com/office/word/2020/wordml/sdtdatahash" xmlns:w16se="http://schemas.microsoft.com/office/word/2015/wordml/symex" mc:Ignorable="w14 w15 w16se w16cid w16 w16cex w16sdtdh w16du">
   <w:docDefaults>
     <w:rPrDefault>
       <w:rPr>
@@ -1382,6 +1256,7 @@
   <w:style w:type="character" w:default="1" w:styleId="DefaultParagraphFont">
     <w:name w:val="Default Paragraph Font"/>
     <w:uiPriority w:val="1"/>
+    <w:semiHidden/>
     <w:unhideWhenUsed/>
   </w:style>
   <w:style w:type="table" w:default="1" w:styleId="TableNormal">

</xml_diff>

<commit_message>
Update gitbook 2024-06-18 13:50:35
</commit_message>
<xml_diff>
--- a/AppInternsFirstWeekChecklist.docx
+++ b/AppInternsFirstWeekChecklist.docx
@@ -6,16 +6,16 @@
       <w:pPr>
         <w:pStyle w:val="Title"/>
         <w:rPr>
-          <w:rFonts w:ascii="DirectorV3" w:hAnsi="DirectorV3"/>
-          <w:sz w:val="52"/>
-          <w:szCs w:val="52"/>
-        </w:rPr>
-      </w:pPr>
-      <w:r>
-        <w:rPr>
-          <w:rFonts w:ascii="DirectorV3" w:hAnsi="DirectorV3"/>
-          <w:sz w:val="52"/>
-          <w:szCs w:val="52"/>
+          <w:rFonts w:ascii="Director" w:hAnsi="Director"/>
+          <w:sz w:val="48"/>
+          <w:szCs w:val="48"/>
+        </w:rPr>
+      </w:pPr>
+      <w:r>
+        <w:rPr>
+          <w:rFonts w:ascii="Director" w:hAnsi="Director"/>
+          <w:sz w:val="48"/>
+          <w:szCs w:val="48"/>
         </w:rPr>
         <w:t>app interns:</w:t>
       </w:r>
@@ -24,17 +24,16 @@
       <w:pPr>
         <w:pStyle w:val="Title"/>
         <w:rPr>
-          <w:rFonts w:ascii="DirectorV3" w:hAnsi="DirectorV3"/>
-        </w:rPr>
-      </w:pPr>
-      <w:r>
-        <w:rPr>
-          <w:rFonts w:ascii="DirectorV3" w:hAnsi="DirectorV3"/>
+          <w:rFonts w:ascii="Director" w:hAnsi="Director"/>
+        </w:rPr>
+      </w:pPr>
+      <w:r>
+        <w:rPr>
+          <w:rFonts w:ascii="Director" w:hAnsi="Director"/>
         </w:rPr>
         <w:t>first week checklist</w:t>
       </w:r>
     </w:p>
-    <w:p/>
     <w:p>
       <w:pPr>
         <w:pStyle w:val="ListParagraph"/>
@@ -142,6 +141,14 @@
         </w:rPr>
         <w:t xml:space="preserve"> video</w:t>
       </w:r>
+      <w:r>
+        <w:rPr>
+          <w:rFonts w:ascii="Inter" w:hAnsi="Inter"/>
+          <w:sz w:val="28"/>
+          <w:szCs w:val="28"/>
+        </w:rPr>
+        <w:t xml:space="preserve"> from the Fun Things page</w:t>
+      </w:r>
     </w:p>
     <w:p>
       <w:pPr>
@@ -319,6 +326,14 @@
         </w:rPr>
         <w:t>pretzels, M&amp;Ms, or mints</w:t>
       </w:r>
+      <w:r>
+        <w:rPr>
+          <w:rFonts w:ascii="Inter" w:hAnsi="Inter"/>
+          <w:sz w:val="28"/>
+          <w:szCs w:val="28"/>
+        </w:rPr>
+        <w:t xml:space="preserve"> (bonus for PB M&amp;Ms)</w:t>
+      </w:r>
     </w:p>
     <w:p>
       <w:pPr>
@@ -364,6 +379,29 @@
           <w:szCs w:val="28"/>
         </w:rPr>
         <w:t>Run into a problem</w:t>
+      </w:r>
+    </w:p>
+    <w:p>
+      <w:pPr>
+        <w:pStyle w:val="ListParagraph"/>
+        <w:numPr>
+          <w:ilvl w:val="0"/>
+          <w:numId w:val="1"/>
+        </w:numPr>
+        <w:spacing w:line="640" w:lineRule="exact"/>
+        <w:rPr>
+          <w:rFonts w:ascii="Inter" w:hAnsi="Inter"/>
+          <w:sz w:val="28"/>
+          <w:szCs w:val="28"/>
+        </w:rPr>
+      </w:pPr>
+      <w:r>
+        <w:rPr>
+          <w:rFonts w:ascii="Inter" w:hAnsi="Inter"/>
+          <w:sz w:val="28"/>
+          <w:szCs w:val="28"/>
+        </w:rPr>
+        <w:t>Adorn your desk with a decorative item of some kind</w:t>
       </w:r>
     </w:p>
     <w:p>
@@ -1256,7 +1294,6 @@
   <w:style w:type="character" w:default="1" w:styleId="DefaultParagraphFont">
     <w:name w:val="Default Paragraph Font"/>
     <w:uiPriority w:val="1"/>
-    <w:semiHidden/>
     <w:unhideWhenUsed/>
   </w:style>
   <w:style w:type="table" w:default="1" w:styleId="TableNormal">

</xml_diff>

<commit_message>
Update gitbook 2024-06-18 16:32:09
</commit_message>
<xml_diff>
--- a/AppInternsFirstWeekChecklist.docx
+++ b/AppInternsFirstWeekChecklist.docx
@@ -325,14 +325,6 @@
           <w:szCs w:val="28"/>
         </w:rPr>
         <w:t>pretzels, M&amp;Ms, or mints</w:t>
-      </w:r>
-      <w:r>
-        <w:rPr>
-          <w:rFonts w:ascii="Inter" w:hAnsi="Inter"/>
-          <w:sz w:val="28"/>
-          <w:szCs w:val="28"/>
-        </w:rPr>
-        <w:t xml:space="preserve"> (bonus for PB M&amp;Ms)</w:t>
       </w:r>
     </w:p>
     <w:p>
@@ -1294,6 +1286,7 @@
   <w:style w:type="character" w:default="1" w:styleId="DefaultParagraphFont">
     <w:name w:val="Default Paragraph Font"/>
     <w:uiPriority w:val="1"/>
+    <w:semiHidden/>
     <w:unhideWhenUsed/>
   </w:style>
   <w:style w:type="table" w:default="1" w:styleId="TableNormal">

</xml_diff>